<commit_message>
Fixed some pandas bugs
</commit_message>
<xml_diff>
--- a/Final Paper.docx
+++ b/Final Paper.docx
@@ -402,7 +402,13 @@
         <w:t xml:space="preserve">I then output my final data frame as a CSV into Stata.  The final output of data </w:t>
       </w:r>
       <w:r>
-        <w:t>sends the total value of a country’s bilateral imports and exports, the trust measures listed above, which I normalized on a scale from zero to one, each country’s total gdp, trade as a percent of GDP, rate of citizens proficient in English, net FDI—both raw and as a percent of GDP—</w:t>
+        <w:t xml:space="preserve">sends the total value of a country’s bilateral imports and exports, the trust measures listed above, which I normalized on a scale from zero to one, each country’s total gdp, trade as a percent of GDP, rate of citizens </w:t>
+      </w:r>
+      <w:r>
+        <w:t xml:space="preserve">(reporter, partner, and the product of the two) </w:t>
+      </w:r>
+      <w:r>
+        <w:t>proficient in English, net FDI—both raw and as a percent of GDP—</w:t>
       </w:r>
       <w:r>
         <w:t>portfolio equity net inflows</w:t>
@@ -1170,39 +1176,40 @@
         <w:t xml:space="preserve"> added to it. </w:t>
       </w:r>
       <w:r>
-        <w:t xml:space="preserve"> Originally, I planned on using religious similarity as my instrument, as I assumed religious similarity to be exogenous to trade but highly correlated with trust.  In testing the exogeneity of religious similarity, I found that it had a high correlation with trade, even under a variety of controls.  This effect is probably due to the institutions argument I proffered before, but it requires me to determine a new instrument.  As such, I decided to choose English-speaking rates as an instrument.  </w:t>
-      </w:r>
-      <w:bookmarkStart w:id="0" w:name="_GoBack"/>
-      <w:bookmarkEnd w:id="0"/>
+        <w:t xml:space="preserve"> Originally, I planned on using religious similarity as my instrument, as I assumed religious similarity to be exogenous to trade but highly correlated with trust.  In testing the exogeneity of religious similarity, I found that it had a high</w:t>
+      </w:r>
+      <w:r>
+        <w:t>ly significant</w:t>
+      </w:r>
+      <w:r>
+        <w:t xml:space="preserve"> correlation with trade, even under a variety of controls.  This effect is probably due to the institutions argument I proffered before, but it requires me to determine a new instrument.  As such, I </w:t>
+      </w:r>
+      <w:r>
+        <w:t>attempted to use</w:t>
+      </w:r>
       <w:r>
         <w:t xml:space="preserve"> </w:t>
       </w:r>
       <w:r>
-        <w:t>If that specification</w:t>
-      </w:r>
-      <w:r>
-        <w:t xml:space="preserve"> is statistically significant, then I will add back</w:t>
-      </w:r>
-      <w:r>
-        <w:t xml:space="preserve"> the log of distance to see if the results hold.</w:t>
-      </w:r>
-      <w:r>
-        <w:t xml:space="preserve">  I believe that the distance measurement </w:t>
-      </w:r>
-      <w:r>
-        <w:t xml:space="preserve">is highly correlated with trust, and that trust primarily affects </w:t>
-      </w:r>
-      <w:r>
-        <w:t xml:space="preserve">trade through nations trusting people in nearby nations more—that is, trust does not directly </w:t>
-      </w:r>
-      <w:r>
-        <w:t>cause an increase in trade</w:t>
-      </w:r>
-      <w:r>
-        <w:t xml:space="preserve"> trade, but rather is only correlated with trade because its high correlation with</w:t>
-      </w:r>
-      <w:r>
-        <w:t xml:space="preserve"> distance between countries.</w:t>
+        <w:t xml:space="preserve">reporting </w:t>
+      </w:r>
+      <w:r>
+        <w:t>mutual</w:t>
+      </w:r>
+      <w:r>
+        <w:t xml:space="preserve"> </w:t>
+      </w:r>
+      <w:r>
+        <w:t>English-s</w:t>
+      </w:r>
+      <w:r>
+        <w:t>peaking rates as an instrument in the hopes that English rates only affect trade through increasing trust.  Unfortunately, it seems as if this instrument is also invalid, and, in fact, has a much higher impact</w:t>
+      </w:r>
+      <w:r>
+        <w:t xml:space="preserve"> on trade than bilateral trust, which indicates that trade increases more from the ability to speak the common language itself ins</w:t>
+      </w:r>
+      <w:r>
+        <w:t>tead of the interpersonal trust.  After my two instrument choices fail, I do not have any other instruments readily available, but this is not a huge issue, as instead of proving causality for my explanatory variable, trust, I truly believe that I am creating doubt upon the impact of bilateral trust on trade.</w:t>
       </w:r>
       <w:r>
         <w:rPr>
@@ -1280,6 +1287,9 @@
         <w:t xml:space="preserve"> when correcting for the log of GDP</w:t>
       </w:r>
       <w:r>
+        <w:t xml:space="preserve"> (Figure 1)</w:t>
+      </w:r>
+      <w:r>
         <w:t xml:space="preserve">. </w:t>
       </w:r>
       <w:r>
@@ -1292,7 +1302,13 @@
         <w:t>When the same</w:t>
       </w:r>
       <w:r>
-        <w:t xml:space="preserve"> regression is done against trade as a percent of GDP, the sign remains the same, but neighborly trust loses significance. However, f</w:t>
+        <w:t xml:space="preserve"> regression is done against trade as a percent of GDP</w:t>
+      </w:r>
+      <w:r>
+        <w:t xml:space="preserve"> (Figure 2)</w:t>
+      </w:r>
+      <w:r>
+        <w:t>, the sign remains the same, but neighborly trust loses significance. However, f</w:t>
       </w:r>
       <w:r>
         <w:t xml:space="preserve">ittingly, </w:t>
@@ -1310,7 +1326,13 @@
         <w:t xml:space="preserve">  My first surprising, and quite interesting, result comes from the question, “How much do you trust people of another nationality.” At first glance, the intuitive thought is that this measure would increase trade, right? If someone trusts people from another nationality more, then that person should be more likely to trade with other nations, but the results don’t support this conclusion. Both regression results give strongly negative correlation to this question in relation to trade. Obviously, this is a simplistic regression, and there almost assuredly are omitted variables causing biases as well as extensively missing data due to the World Values Survey incompletely addressing nations, but I cannot think of any </w:t>
       </w:r>
       <w:r>
-        <w:t>solid theoretical background as to why this might be the case.  The only argument that is somewhat supported in the literature is that diverse countries generally have less economic growth than homogenous countries, and there may be some link there between trade growth as well.</w:t>
+        <w:t>solid theoretical background as to why this might be the case.  The only argument that is somewhat supported in the literature is that diverse countries generally have less economic growth than homogenous countries, and there may be some link there between trade growth as well</w:t>
+      </w:r>
+      <w:r>
+        <w:t xml:space="preserve"> (</w:t>
+      </w:r>
+      <w:r>
+        <w:t>.</w:t>
       </w:r>
       <w:r>
         <w:t xml:space="preserve"> Regardless, the last simplistic regression that I run is the log of total trade value against bilateral trust, and it gives me what I’m expecting—a statistically significant positive coefficient at the 5% level.  This coefficient holds 5% significance against controls for the log of GDP, and the country’s English rate, indicating that some of the most obvious omitted variables do not affect its impact.</w:t>
@@ -1322,7 +1344,54 @@
       </w:pPr>
       <w:r>
         <w:tab/>
-        <w:t>Next, I’ll analyze the impact of the various trust measures on foreign direct investment in a similar manner.</w:t>
+        <w:t xml:space="preserve">Next, </w:t>
+      </w:r>
+      <w:r>
+        <w:t>I</w:t>
+      </w:r>
+      <w:r>
+        <w:t xml:space="preserve"> analyze the impact of the various trust measures on foreign direct investment in a similar manner.</w:t>
+      </w:r>
+      <w:r>
+        <w:t xml:space="preserve"> As we see in Figure 3</w:t>
+      </w:r>
+      <w:r>
+        <w:t>, the results are substantially the same between trade in goods and flows of investment</w:t>
+      </w:r>
+      <w:r>
+        <w:t>, albeit slightly lower in significance</w:t>
+      </w:r>
+      <w:r>
+        <w:t xml:space="preserve"> for the FDI statistics</w:t>
+      </w:r>
+      <w:r>
+        <w:t>. This is precisely what I expected</w:t>
+      </w:r>
+      <w:r>
+        <w:t>—FDI likely represents less information asymmetry</w:t>
+      </w:r>
+      <w:r>
+        <w:t xml:space="preserve"> with financial professionals focusing more on due diligence and breaking into unknown markets, as well as finance professionals generally being less risk-averse than business managers.</w:t>
+      </w:r>
+    </w:p>
+    <w:p>
+      <w:pPr>
+        <w:spacing w:line="480" w:lineRule="auto"/>
+      </w:pPr>
+      <w:r>
+        <w:tab/>
+        <w:t xml:space="preserve">Moving on from simplistic regressions, I add a series of </w:t>
+      </w:r>
+      <w:r>
+        <w:t>controls to my baseline or</w:t>
+      </w:r>
+      <w:r>
+        <w:t>dinary least squares regression, including English rates, legal origin, religious similarities, and the log of distance.  The first additional variable, the product of the English rates spoken by</w:t>
+      </w:r>
+      <w:bookmarkStart w:id="0" w:name="_GoBack"/>
+      <w:bookmarkEnd w:id="0"/>
+      <w:r>
+        <w:t xml:space="preserve"> </w:t>
       </w:r>
     </w:p>
     <w:p>
@@ -1367,6 +1436,9 @@
         <w:tab/>
         <w:t>In making sweeping claims about how trust may affect trade, one must exercise great caution in three things: what type of trust, what type of trade, and causality.</w:t>
       </w:r>
+      <w:r>
+        <w:t xml:space="preserve"> Common border, a full language similarity index</w:t>
+      </w:r>
     </w:p>
     <w:p>
       <w:pPr>
@@ -1461,7 +1533,15 @@
           <w:sz w:val="23"/>
           <w:szCs w:val="23"/>
         </w:rPr>
-        <w:t xml:space="preserve">Banfield, E., </w:t>
+        <w:t>Alesina, A. and E. La Ferrara (2005) "</w:t>
+      </w:r>
+      <w:r>
+        <w:rPr>
+          <w:color w:val="0000FF"/>
+          <w:sz w:val="23"/>
+          <w:szCs w:val="23"/>
+        </w:rPr>
+        <w:t xml:space="preserve">Ethnic Diversity and Economic Performance." </w:t>
       </w:r>
       <w:r>
         <w:rPr>
@@ -1470,6 +1550,45 @@
           <w:sz w:val="23"/>
           <w:szCs w:val="23"/>
         </w:rPr>
+        <w:t>Journal of Economic Literature</w:t>
+      </w:r>
+      <w:r>
+        <w:rPr>
+          <w:sz w:val="23"/>
+          <w:szCs w:val="23"/>
+        </w:rPr>
+        <w:t>, 43(3): 762-800.</w:t>
+      </w:r>
+    </w:p>
+    <w:p>
+      <w:pPr>
+        <w:rPr>
+          <w:sz w:val="23"/>
+          <w:szCs w:val="23"/>
+        </w:rPr>
+      </w:pPr>
+    </w:p>
+    <w:p>
+      <w:pPr>
+        <w:rPr>
+          <w:sz w:val="23"/>
+          <w:szCs w:val="23"/>
+        </w:rPr>
+      </w:pPr>
+      <w:r>
+        <w:rPr>
+          <w:sz w:val="23"/>
+          <w:szCs w:val="23"/>
+        </w:rPr>
+        <w:t xml:space="preserve">Banfield, E., </w:t>
+      </w:r>
+      <w:r>
+        <w:rPr>
+          <w:i/>
+          <w:iCs/>
+          <w:sz w:val="23"/>
+          <w:szCs w:val="23"/>
+        </w:rPr>
         <w:t>The Moral Basis of a Backward Society</w:t>
       </w:r>
       <w:r>
@@ -1478,6 +1597,60 @@
           <w:szCs w:val="23"/>
         </w:rPr>
         <w:t>, (New York, NY: Free Press, 1958).</w:t>
+      </w:r>
+    </w:p>
+    <w:p>
+      <w:pPr>
+        <w:rPr>
+          <w:sz w:val="23"/>
+          <w:szCs w:val="23"/>
+        </w:rPr>
+      </w:pPr>
+    </w:p>
+    <w:p>
+      <w:pPr>
+        <w:rPr>
+          <w:sz w:val="23"/>
+          <w:szCs w:val="23"/>
+        </w:rPr>
+      </w:pPr>
+      <w:r>
+        <w:rPr>
+          <w:sz w:val="23"/>
+          <w:szCs w:val="23"/>
+        </w:rPr>
+        <w:t>Easterly, W. and R. Levine (1997) “</w:t>
+      </w:r>
+      <w:r>
+        <w:rPr>
+          <w:color w:val="0000FF"/>
+          <w:sz w:val="23"/>
+          <w:szCs w:val="23"/>
+        </w:rPr>
+        <w:t>Africa’s Growth Tragedy: Policies and Ethnic Divisions,</w:t>
+      </w:r>
+      <w:r>
+        <w:rPr>
+          <w:sz w:val="23"/>
+          <w:szCs w:val="23"/>
+        </w:rPr>
+        <w:t xml:space="preserve">” </w:t>
+      </w:r>
+      <w:r>
+        <w:rPr>
+          <w:i/>
+          <w:iCs/>
+          <w:sz w:val="23"/>
+          <w:szCs w:val="23"/>
+        </w:rPr>
+        <w:t xml:space="preserve">Quarterly Journal of Economics </w:t>
+      </w:r>
+      <w:r>
+        <w:rPr>
+          <w:sz w:val="23"/>
+          <w:szCs w:val="23"/>
+        </w:rPr>
+        <w:t>112 (4): 1203-1250.</w:t>
       </w:r>
     </w:p>
     <w:p>
@@ -1555,6 +1728,80 @@
       </w:pPr>
       <w:r>
         <w:rPr>
+          <w:sz w:val="23"/>
+          <w:szCs w:val="23"/>
+        </w:rPr>
+        <w:t>Guiso, L., P. Sapienza and L. Zingales (2004),“</w:t>
+      </w:r>
+      <w:r>
+        <w:rPr>
+          <w:rFonts w:ascii="ZWAdobeF" w:hAnsi="ZWAdobeF" w:cs="ZWAdobeF"/>
+          <w:i/>
+          <w:iCs/>
+          <w:sz w:val="2"/>
+          <w:szCs w:val="2"/>
+        </w:rPr>
+        <w:t>U</w:t>
+      </w:r>
+      <w:r>
+        <w:rPr>
+          <w:color w:val="0000FF"/>
+          <w:sz w:val="23"/>
+          <w:szCs w:val="23"/>
+        </w:rPr>
+        <w:t>The Role of Social Capital in Financial Development</w:t>
+      </w:r>
+      <w:r>
+        <w:rPr>
+          <w:rFonts w:ascii="ZWAdobeF" w:hAnsi="ZWAdobeF" w:cs="ZWAdobeF"/>
+          <w:i/>
+          <w:iCs/>
+          <w:sz w:val="2"/>
+          <w:szCs w:val="2"/>
+        </w:rPr>
+        <w:t>U</w:t>
+      </w:r>
+      <w:r>
+        <w:rPr>
+          <w:sz w:val="23"/>
+          <w:szCs w:val="23"/>
+        </w:rPr>
+        <w:t xml:space="preserve">,” </w:t>
+      </w:r>
+      <w:r>
+        <w:rPr>
+          <w:i/>
+          <w:iCs/>
+          <w:sz w:val="23"/>
+          <w:szCs w:val="23"/>
+        </w:rPr>
+        <w:t xml:space="preserve">American Economic Review, </w:t>
+      </w:r>
+      <w:r>
+        <w:rPr>
+          <w:sz w:val="23"/>
+          <w:szCs w:val="23"/>
+        </w:rPr>
+        <w:t>Vol. 94, No. 3, 526-556.</w:t>
+      </w:r>
+    </w:p>
+    <w:p>
+      <w:pPr>
+        <w:rPr>
+          <w:sz w:val="23"/>
+          <w:szCs w:val="23"/>
+        </w:rPr>
+      </w:pPr>
+    </w:p>
+    <w:p>
+      <w:pPr>
+        <w:rPr>
+          <w:sz w:val="23"/>
+          <w:szCs w:val="23"/>
+        </w:rPr>
+      </w:pPr>
+      <w:r>
+        <w:rPr>
           <w:rFonts w:ascii="Helvetica" w:hAnsi="Helvetica" w:cs="Helvetica"/>
           <w:color w:val="262626"/>
         </w:rPr>
@@ -1594,8 +1841,659 @@
       </w:r>
     </w:p>
     <w:p/>
+    <w:p>
+      <w:r>
+        <w:br w:type="page"/>
+      </w:r>
+    </w:p>
+    <w:p>
+      <w:pPr>
+        <w:jc w:val="center"/>
+        <w:rPr>
+          <w:b/>
+          <w:u w:val="single"/>
+        </w:rPr>
+      </w:pPr>
+      <w:r>
+        <w:rPr>
+          <w:b/>
+          <w:u w:val="single"/>
+        </w:rPr>
+        <w:t>Appendix</w:t>
+      </w:r>
+    </w:p>
+    <w:p>
+      <w:pPr>
+        <w:rPr>
+          <w:noProof/>
+        </w:rPr>
+      </w:pPr>
+      <w:r>
+        <w:rPr>
+          <w:noProof/>
+        </w:rPr>
+        <w:t>Figure 1:</w:t>
+      </w:r>
+    </w:p>
+    <w:p>
+      <w:pPr>
+        <w:rPr>
+          <w:noProof/>
+        </w:rPr>
+      </w:pPr>
+      <w:r>
+        <w:rPr>
+          <w:noProof/>
+        </w:rPr>
+        <w:drawing>
+          <wp:inline distT="0" distB="0" distL="0" distR="0" wp14:anchorId="42EB5D56" wp14:editId="5A689225">
+            <wp:extent cx="5473700" cy="3035300"/>
+            <wp:effectExtent l="0" t="0" r="12700" b="12700"/>
+            <wp:docPr id="5" name="Picture 5" descr="Macintosh HD:Users:Dave:Desktop:Screen Shot 2015-12-11 at 4.15.22 AM.png"/>
+            <wp:cNvGraphicFramePr>
+              <a:graphicFrameLocks xmlns:a="http://schemas.openxmlformats.org/drawingml/2006/main" noChangeAspect="1"/>
+            </wp:cNvGraphicFramePr>
+            <a:graphic xmlns:a="http://schemas.openxmlformats.org/drawingml/2006/main">
+              <a:graphicData uri="http://schemas.openxmlformats.org/drawingml/2006/picture">
+                <pic:pic xmlns:pic="http://schemas.openxmlformats.org/drawingml/2006/picture">
+                  <pic:nvPicPr>
+                    <pic:cNvPr id="0" name="Picture 5" descr="Macintosh HD:Users:Dave:Desktop:Screen Shot 2015-12-11 at 4.15.22 AM.png"/>
+                    <pic:cNvPicPr>
+                      <a:picLocks noChangeAspect="1" noChangeArrowheads="1"/>
+                    </pic:cNvPicPr>
+                  </pic:nvPicPr>
+                  <pic:blipFill>
+                    <a:blip r:embed="rId8">
+                      <a:extLst>
+                        <a:ext uri="{28A0092B-C50C-407E-A947-70E740481C1C}">
+                          <a14:useLocalDpi xmlns:a14="http://schemas.microsoft.com/office/drawing/2010/main" val="0"/>
+                        </a:ext>
+                      </a:extLst>
+                    </a:blip>
+                    <a:srcRect/>
+                    <a:stretch>
+                      <a:fillRect/>
+                    </a:stretch>
+                  </pic:blipFill>
+                  <pic:spPr bwMode="auto">
+                    <a:xfrm>
+                      <a:off x="0" y="0"/>
+                      <a:ext cx="5473700" cy="3035300"/>
+                    </a:xfrm>
+                    <a:prstGeom prst="rect">
+                      <a:avLst/>
+                    </a:prstGeom>
+                    <a:noFill/>
+                    <a:ln>
+                      <a:noFill/>
+                    </a:ln>
+                  </pic:spPr>
+                </pic:pic>
+              </a:graphicData>
+            </a:graphic>
+          </wp:inline>
+        </w:drawing>
+      </w:r>
+      <w:r>
+        <w:rPr>
+          <w:noProof/>
+        </w:rPr>
+        <w:tab/>
+      </w:r>
+      <w:r>
+        <w:rPr>
+          <w:noProof/>
+        </w:rPr>
+        <w:tab/>
+      </w:r>
+      <w:r>
+        <w:rPr>
+          <w:noProof/>
+        </w:rPr>
+        <w:tab/>
+      </w:r>
+      <w:r>
+        <w:rPr>
+          <w:noProof/>
+        </w:rPr>
+        <w:tab/>
+      </w:r>
+      <w:r>
+        <w:rPr>
+          <w:noProof/>
+        </w:rPr>
+        <w:tab/>
+      </w:r>
+      <w:r>
+        <w:rPr>
+          <w:noProof/>
+        </w:rPr>
+        <w:tab/>
+      </w:r>
+    </w:p>
+    <w:p>
+      <w:pPr>
+        <w:rPr>
+          <w:noProof/>
+        </w:rPr>
+      </w:pPr>
+      <w:r>
+        <w:rPr>
+          <w:noProof/>
+        </w:rPr>
+        <w:t>Figure 2:</w:t>
+      </w:r>
+    </w:p>
+    <w:p>
+      <w:pPr>
+        <w:rPr>
+          <w:noProof/>
+        </w:rPr>
+      </w:pPr>
+      <w:r>
+        <w:rPr>
+          <w:noProof/>
+        </w:rPr>
+        <w:drawing>
+          <wp:inline distT="0" distB="0" distL="0" distR="0" wp14:anchorId="2BD4D531" wp14:editId="7102FC1C">
+            <wp:extent cx="5473700" cy="2819400"/>
+            <wp:effectExtent l="0" t="0" r="12700" b="0"/>
+            <wp:docPr id="6" name="Picture 6" descr="Macintosh HD:Users:Dave:Desktop:Screen Shot 2015-12-11 at 4.15.38 AM.png"/>
+            <wp:cNvGraphicFramePr>
+              <a:graphicFrameLocks xmlns:a="http://schemas.openxmlformats.org/drawingml/2006/main" noChangeAspect="1"/>
+            </wp:cNvGraphicFramePr>
+            <a:graphic xmlns:a="http://schemas.openxmlformats.org/drawingml/2006/main">
+              <a:graphicData uri="http://schemas.openxmlformats.org/drawingml/2006/picture">
+                <pic:pic xmlns:pic="http://schemas.openxmlformats.org/drawingml/2006/picture">
+                  <pic:nvPicPr>
+                    <pic:cNvPr id="0" name="Picture 6" descr="Macintosh HD:Users:Dave:Desktop:Screen Shot 2015-12-11 at 4.15.38 AM.png"/>
+                    <pic:cNvPicPr>
+                      <a:picLocks noChangeAspect="1" noChangeArrowheads="1"/>
+                    </pic:cNvPicPr>
+                  </pic:nvPicPr>
+                  <pic:blipFill>
+                    <a:blip r:embed="rId9">
+                      <a:extLst>
+                        <a:ext uri="{28A0092B-C50C-407E-A947-70E740481C1C}">
+                          <a14:useLocalDpi xmlns:a14="http://schemas.microsoft.com/office/drawing/2010/main" val="0"/>
+                        </a:ext>
+                      </a:extLst>
+                    </a:blip>
+                    <a:srcRect/>
+                    <a:stretch>
+                      <a:fillRect/>
+                    </a:stretch>
+                  </pic:blipFill>
+                  <pic:spPr bwMode="auto">
+                    <a:xfrm>
+                      <a:off x="0" y="0"/>
+                      <a:ext cx="5473700" cy="2819400"/>
+                    </a:xfrm>
+                    <a:prstGeom prst="rect">
+                      <a:avLst/>
+                    </a:prstGeom>
+                    <a:noFill/>
+                    <a:ln>
+                      <a:noFill/>
+                    </a:ln>
+                  </pic:spPr>
+                </pic:pic>
+              </a:graphicData>
+            </a:graphic>
+          </wp:inline>
+        </w:drawing>
+      </w:r>
+    </w:p>
+    <w:p>
+      <w:pPr>
+        <w:rPr>
+          <w:noProof/>
+        </w:rPr>
+      </w:pPr>
+    </w:p>
+    <w:p>
+      <w:pPr>
+        <w:rPr>
+          <w:noProof/>
+        </w:rPr>
+      </w:pPr>
+    </w:p>
+    <w:p>
+      <w:pPr>
+        <w:rPr>
+          <w:noProof/>
+        </w:rPr>
+      </w:pPr>
+    </w:p>
+    <w:p>
+      <w:pPr>
+        <w:rPr>
+          <w:noProof/>
+        </w:rPr>
+      </w:pPr>
+    </w:p>
+    <w:p>
+      <w:pPr>
+        <w:rPr>
+          <w:noProof/>
+        </w:rPr>
+      </w:pPr>
+    </w:p>
+    <w:p>
+      <w:pPr>
+        <w:rPr>
+          <w:noProof/>
+        </w:rPr>
+      </w:pPr>
+    </w:p>
+    <w:p>
+      <w:pPr>
+        <w:rPr>
+          <w:noProof/>
+        </w:rPr>
+      </w:pPr>
+    </w:p>
+    <w:p>
+      <w:pPr>
+        <w:rPr>
+          <w:noProof/>
+        </w:rPr>
+      </w:pPr>
+    </w:p>
+    <w:p>
+      <w:pPr>
+        <w:rPr>
+          <w:noProof/>
+        </w:rPr>
+      </w:pPr>
+    </w:p>
+    <w:p>
+      <w:pPr>
+        <w:rPr>
+          <w:noProof/>
+        </w:rPr>
+      </w:pPr>
+      <w:r>
+        <w:rPr>
+          <w:noProof/>
+        </w:rPr>
+        <w:t>Figure 3:</w:t>
+      </w:r>
+    </w:p>
+    <w:p>
+      <w:pPr>
+        <w:rPr>
+          <w:noProof/>
+        </w:rPr>
+      </w:pPr>
+      <w:r>
+        <w:rPr>
+          <w:noProof/>
+        </w:rPr>
+        <w:drawing>
+          <wp:inline distT="0" distB="0" distL="0" distR="0" wp14:anchorId="631FF713" wp14:editId="70830DE4">
+            <wp:extent cx="5473700" cy="2425700"/>
+            <wp:effectExtent l="0" t="0" r="12700" b="12700"/>
+            <wp:docPr id="7" name="Picture 7" descr="Macintosh HD:Users:Dave:Desktop:Screen Shot 2015-12-11 at 4.16.04 AM.png"/>
+            <wp:cNvGraphicFramePr>
+              <a:graphicFrameLocks xmlns:a="http://schemas.openxmlformats.org/drawingml/2006/main" noChangeAspect="1"/>
+            </wp:cNvGraphicFramePr>
+            <a:graphic xmlns:a="http://schemas.openxmlformats.org/drawingml/2006/main">
+              <a:graphicData uri="http://schemas.openxmlformats.org/drawingml/2006/picture">
+                <pic:pic xmlns:pic="http://schemas.openxmlformats.org/drawingml/2006/picture">
+                  <pic:nvPicPr>
+                    <pic:cNvPr id="0" name="Picture 7" descr="Macintosh HD:Users:Dave:Desktop:Screen Shot 2015-12-11 at 4.16.04 AM.png"/>
+                    <pic:cNvPicPr>
+                      <a:picLocks noChangeAspect="1" noChangeArrowheads="1"/>
+                    </pic:cNvPicPr>
+                  </pic:nvPicPr>
+                  <pic:blipFill>
+                    <a:blip r:embed="rId10">
+                      <a:extLst>
+                        <a:ext uri="{28A0092B-C50C-407E-A947-70E740481C1C}">
+                          <a14:useLocalDpi xmlns:a14="http://schemas.microsoft.com/office/drawing/2010/main" val="0"/>
+                        </a:ext>
+                      </a:extLst>
+                    </a:blip>
+                    <a:srcRect/>
+                    <a:stretch>
+                      <a:fillRect/>
+                    </a:stretch>
+                  </pic:blipFill>
+                  <pic:spPr bwMode="auto">
+                    <a:xfrm>
+                      <a:off x="0" y="0"/>
+                      <a:ext cx="5473700" cy="2425700"/>
+                    </a:xfrm>
+                    <a:prstGeom prst="rect">
+                      <a:avLst/>
+                    </a:prstGeom>
+                    <a:noFill/>
+                    <a:ln>
+                      <a:noFill/>
+                    </a:ln>
+                  </pic:spPr>
+                </pic:pic>
+              </a:graphicData>
+            </a:graphic>
+          </wp:inline>
+        </w:drawing>
+      </w:r>
+    </w:p>
+    <w:p>
+      <w:pPr>
+        <w:rPr>
+          <w:noProof/>
+        </w:rPr>
+      </w:pPr>
+    </w:p>
+    <w:p>
+      <w:pPr>
+        <w:rPr>
+          <w:noProof/>
+        </w:rPr>
+      </w:pPr>
+      <w:r>
+        <w:rPr>
+          <w:noProof/>
+        </w:rPr>
+        <w:t>Figure 4:</w:t>
+      </w:r>
+    </w:p>
+    <w:p>
+      <w:pPr>
+        <w:rPr>
+          <w:noProof/>
+        </w:rPr>
+      </w:pPr>
+      <w:r>
+        <w:rPr>
+          <w:noProof/>
+        </w:rPr>
+        <w:drawing>
+          <wp:inline distT="0" distB="0" distL="0" distR="0" wp14:anchorId="183EA6F3" wp14:editId="60B19695">
+            <wp:extent cx="5473700" cy="3073400"/>
+            <wp:effectExtent l="0" t="0" r="12700" b="0"/>
+            <wp:docPr id="8" name="Picture 8" descr="Macintosh HD:Users:Dave:Desktop:Screen Shot 2015-12-11 at 4.16.19 AM.png"/>
+            <wp:cNvGraphicFramePr>
+              <a:graphicFrameLocks xmlns:a="http://schemas.openxmlformats.org/drawingml/2006/main" noChangeAspect="1"/>
+            </wp:cNvGraphicFramePr>
+            <a:graphic xmlns:a="http://schemas.openxmlformats.org/drawingml/2006/main">
+              <a:graphicData uri="http://schemas.openxmlformats.org/drawingml/2006/picture">
+                <pic:pic xmlns:pic="http://schemas.openxmlformats.org/drawingml/2006/picture">
+                  <pic:nvPicPr>
+                    <pic:cNvPr id="0" name="Picture 8" descr="Macintosh HD:Users:Dave:Desktop:Screen Shot 2015-12-11 at 4.16.19 AM.png"/>
+                    <pic:cNvPicPr>
+                      <a:picLocks noChangeAspect="1" noChangeArrowheads="1"/>
+                    </pic:cNvPicPr>
+                  </pic:nvPicPr>
+                  <pic:blipFill>
+                    <a:blip r:embed="rId11">
+                      <a:extLst>
+                        <a:ext uri="{28A0092B-C50C-407E-A947-70E740481C1C}">
+                          <a14:useLocalDpi xmlns:a14="http://schemas.microsoft.com/office/drawing/2010/main" val="0"/>
+                        </a:ext>
+                      </a:extLst>
+                    </a:blip>
+                    <a:srcRect/>
+                    <a:stretch>
+                      <a:fillRect/>
+                    </a:stretch>
+                  </pic:blipFill>
+                  <pic:spPr bwMode="auto">
+                    <a:xfrm>
+                      <a:off x="0" y="0"/>
+                      <a:ext cx="5473700" cy="3073400"/>
+                    </a:xfrm>
+                    <a:prstGeom prst="rect">
+                      <a:avLst/>
+                    </a:prstGeom>
+                    <a:noFill/>
+                    <a:ln>
+                      <a:noFill/>
+                    </a:ln>
+                  </pic:spPr>
+                </pic:pic>
+              </a:graphicData>
+            </a:graphic>
+          </wp:inline>
+        </w:drawing>
+      </w:r>
+    </w:p>
+    <w:p>
+      <w:pPr>
+        <w:rPr>
+          <w:noProof/>
+        </w:rPr>
+      </w:pPr>
+    </w:p>
+    <w:p>
+      <w:pPr>
+        <w:rPr>
+          <w:noProof/>
+        </w:rPr>
+      </w:pPr>
+    </w:p>
+    <w:p>
+      <w:pPr>
+        <w:rPr>
+          <w:noProof/>
+        </w:rPr>
+      </w:pPr>
+    </w:p>
+    <w:p>
+      <w:pPr>
+        <w:rPr>
+          <w:noProof/>
+        </w:rPr>
+      </w:pPr>
+    </w:p>
+    <w:p>
+      <w:pPr>
+        <w:rPr>
+          <w:noProof/>
+        </w:rPr>
+      </w:pPr>
+    </w:p>
+    <w:p>
+      <w:pPr>
+        <w:rPr>
+          <w:noProof/>
+        </w:rPr>
+      </w:pPr>
+    </w:p>
+    <w:p>
+      <w:pPr>
+        <w:rPr>
+          <w:noProof/>
+        </w:rPr>
+      </w:pPr>
+    </w:p>
+    <w:p>
+      <w:pPr>
+        <w:rPr>
+          <w:noProof/>
+        </w:rPr>
+      </w:pPr>
+    </w:p>
+    <w:p>
+      <w:pPr>
+        <w:rPr>
+          <w:noProof/>
+        </w:rPr>
+      </w:pPr>
+    </w:p>
+    <w:p>
+      <w:pPr>
+        <w:rPr>
+          <w:noProof/>
+        </w:rPr>
+      </w:pPr>
+    </w:p>
+    <w:p>
+      <w:pPr>
+        <w:rPr>
+          <w:noProof/>
+        </w:rPr>
+      </w:pPr>
+    </w:p>
+    <w:p>
+      <w:pPr>
+        <w:rPr>
+          <w:noProof/>
+        </w:rPr>
+      </w:pPr>
+    </w:p>
+    <w:p>
+      <w:pPr>
+        <w:rPr>
+          <w:noProof/>
+        </w:rPr>
+      </w:pPr>
+      <w:r>
+        <w:rPr>
+          <w:noProof/>
+        </w:rPr>
+        <w:t>Figure 5:</w:t>
+      </w:r>
+    </w:p>
+    <w:p>
+      <w:pPr>
+        <w:rPr>
+          <w:noProof/>
+        </w:rPr>
+      </w:pPr>
+      <w:r>
+        <w:rPr>
+          <w:noProof/>
+        </w:rPr>
+        <w:drawing>
+          <wp:inline distT="0" distB="0" distL="0" distR="0" wp14:anchorId="3AE916C5" wp14:editId="4E187C70">
+            <wp:extent cx="5486400" cy="3746500"/>
+            <wp:effectExtent l="0" t="0" r="0" b="12700"/>
+            <wp:docPr id="9" name="Picture 9" descr="Macintosh HD:Users:Dave:Desktop:Screen Shot 2015-12-11 at 4.16.32 AM.png"/>
+            <wp:cNvGraphicFramePr>
+              <a:graphicFrameLocks xmlns:a="http://schemas.openxmlformats.org/drawingml/2006/main" noChangeAspect="1"/>
+            </wp:cNvGraphicFramePr>
+            <a:graphic xmlns:a="http://schemas.openxmlformats.org/drawingml/2006/main">
+              <a:graphicData uri="http://schemas.openxmlformats.org/drawingml/2006/picture">
+                <pic:pic xmlns:pic="http://schemas.openxmlformats.org/drawingml/2006/picture">
+                  <pic:nvPicPr>
+                    <pic:cNvPr id="0" name="Picture 9" descr="Macintosh HD:Users:Dave:Desktop:Screen Shot 2015-12-11 at 4.16.32 AM.png"/>
+                    <pic:cNvPicPr>
+                      <a:picLocks noChangeAspect="1" noChangeArrowheads="1"/>
+                    </pic:cNvPicPr>
+                  </pic:nvPicPr>
+                  <pic:blipFill>
+                    <a:blip r:embed="rId12">
+                      <a:extLst>
+                        <a:ext uri="{28A0092B-C50C-407E-A947-70E740481C1C}">
+                          <a14:useLocalDpi xmlns:a14="http://schemas.microsoft.com/office/drawing/2010/main" val="0"/>
+                        </a:ext>
+                      </a:extLst>
+                    </a:blip>
+                    <a:srcRect/>
+                    <a:stretch>
+                      <a:fillRect/>
+                    </a:stretch>
+                  </pic:blipFill>
+                  <pic:spPr bwMode="auto">
+                    <a:xfrm>
+                      <a:off x="0" y="0"/>
+                      <a:ext cx="5486400" cy="3746500"/>
+                    </a:xfrm>
+                    <a:prstGeom prst="rect">
+                      <a:avLst/>
+                    </a:prstGeom>
+                    <a:noFill/>
+                    <a:ln>
+                      <a:noFill/>
+                    </a:ln>
+                  </pic:spPr>
+                </pic:pic>
+              </a:graphicData>
+            </a:graphic>
+          </wp:inline>
+        </w:drawing>
+      </w:r>
+    </w:p>
+    <w:p>
+      <w:pPr>
+        <w:rPr>
+          <w:noProof/>
+        </w:rPr>
+      </w:pPr>
+    </w:p>
+    <w:p>
+      <w:pPr>
+        <w:rPr>
+          <w:noProof/>
+        </w:rPr>
+      </w:pPr>
+      <w:r>
+        <w:rPr>
+          <w:noProof/>
+        </w:rPr>
+        <w:t>Figure 6:</w:t>
+      </w:r>
+    </w:p>
+    <w:p>
+      <w:r>
+        <w:rPr>
+          <w:noProof/>
+        </w:rPr>
+        <w:drawing>
+          <wp:inline distT="0" distB="0" distL="0" distR="0" wp14:anchorId="37ED1CE9" wp14:editId="2E18CAF1">
+            <wp:extent cx="3987529" cy="3543420"/>
+            <wp:effectExtent l="0" t="0" r="635" b="0"/>
+            <wp:docPr id="10" name="Picture 10" descr="Macintosh HD:Users:Dave:Desktop:Screen Shot 2015-12-11 at 4.16.45 AM.png"/>
+            <wp:cNvGraphicFramePr>
+              <a:graphicFrameLocks xmlns:a="http://schemas.openxmlformats.org/drawingml/2006/main" noChangeAspect="1"/>
+            </wp:cNvGraphicFramePr>
+            <a:graphic xmlns:a="http://schemas.openxmlformats.org/drawingml/2006/main">
+              <a:graphicData uri="http://schemas.openxmlformats.org/drawingml/2006/picture">
+                <pic:pic xmlns:pic="http://schemas.openxmlformats.org/drawingml/2006/picture">
+                  <pic:nvPicPr>
+                    <pic:cNvPr id="0" name="Picture 10" descr="Macintosh HD:Users:Dave:Desktop:Screen Shot 2015-12-11 at 4.16.45 AM.png"/>
+                    <pic:cNvPicPr>
+                      <a:picLocks noChangeAspect="1" noChangeArrowheads="1"/>
+                    </pic:cNvPicPr>
+                  </pic:nvPicPr>
+                  <pic:blipFill>
+                    <a:blip r:embed="rId13">
+                      <a:extLst>
+                        <a:ext uri="{28A0092B-C50C-407E-A947-70E740481C1C}">
+                          <a14:useLocalDpi xmlns:a14="http://schemas.microsoft.com/office/drawing/2010/main" val="0"/>
+                        </a:ext>
+                      </a:extLst>
+                    </a:blip>
+                    <a:srcRect/>
+                    <a:stretch>
+                      <a:fillRect/>
+                    </a:stretch>
+                  </pic:blipFill>
+                  <pic:spPr bwMode="auto">
+                    <a:xfrm>
+                      <a:off x="0" y="0"/>
+                      <a:ext cx="3987772" cy="3543636"/>
+                    </a:xfrm>
+                    <a:prstGeom prst="rect">
+                      <a:avLst/>
+                    </a:prstGeom>
+                    <a:noFill/>
+                    <a:ln>
+                      <a:noFill/>
+                    </a:ln>
+                  </pic:spPr>
+                </pic:pic>
+              </a:graphicData>
+            </a:graphic>
+          </wp:inline>
+        </w:drawing>
+      </w:r>
+    </w:p>
     <w:sectPr>
-      <w:headerReference w:type="default" r:id="rId8"/>
+      <w:headerReference w:type="default" r:id="rId14"/>
       <w:pgSz w:w="12240" w:h="15840"/>
       <w:pgMar w:top="1440" w:right="1800" w:bottom="1440" w:left="1800" w:header="720" w:footer="720" w:gutter="0"/>
       <w:cols w:space="720"/>

</xml_diff>